<commit_message>
fixed pathing and report generating
</commit_message>
<xml_diff>
--- a/HFE_gene_analysis_report.docx
+++ b/HFE_gene_analysis_report.docx
@@ -81,7 +81,7 @@
     </w:p>
     <w:p>
       <w:r>
-        <w:t>Počet stĺpcov: 9</w:t>
+        <w:t>Počet stĺpcov: 13</w:t>
       </w:r>
     </w:p>
     <w:p>
@@ -126,9 +126,7 @@
         <w:pStyle w:val="ListBullet"/>
       </w:pPr>
       <w:r>
-        <w:t>- HFE C187G (H63D)</w:t>
-        <w:br/>
-        <w:t>[HFE]</w:t>
+        <w:t>- HFE C187G (H63D) [HFE]</w:t>
       </w:r>
     </w:p>
     <w:p>
@@ -136,9 +134,7 @@
         <w:pStyle w:val="ListBullet"/>
       </w:pPr>
       <w:r>
-        <w:t>- HFE A193T (S65C)</w:t>
-        <w:br/>
-        <w:t>[HFE]</w:t>
+        <w:t>- HFE A193T (S65C) [HFE]</w:t>
       </w:r>
     </w:p>
     <w:p>
@@ -146,9 +142,7 @@
         <w:pStyle w:val="ListBullet"/>
       </w:pPr>
       <w:r>
-        <w:t>- HFE G845A (C282Y)</w:t>
-        <w:br/>
-        <w:t>[HFE]</w:t>
+        <w:t>- HFE G845A (C282Y) [HFE]</w:t>
       </w:r>
     </w:p>
     <w:p>
@@ -165,6 +159,38 @@
       </w:pPr>
       <w:r>
         <w:t>- prijem_vzorky</w:t>
+      </w:r>
+    </w:p>
+    <w:p>
+      <w:pPr>
+        <w:pStyle w:val="ListBullet"/>
+      </w:pPr>
+      <w:r>
+        <w:t>- pecen_diag</w:t>
+      </w:r>
+    </w:p>
+    <w:p>
+      <w:pPr>
+        <w:pStyle w:val="ListBullet"/>
+      </w:pPr>
+      <w:r>
+        <w:t>- mkch_skupina</w:t>
+      </w:r>
+    </w:p>
+    <w:p>
+      <w:pPr>
+        <w:pStyle w:val="ListBullet"/>
+      </w:pPr>
+      <w:r>
+        <w:t>- diag_skupina</w:t>
+      </w:r>
+    </w:p>
+    <w:p>
+      <w:pPr>
+        <w:pStyle w:val="ListBullet"/>
+      </w:pPr>
+      <w:r>
+        <w:t>- rok</w:t>
       </w:r>
     </w:p>
     <w:p>
@@ -345,7 +371,7 @@
           </w:tcPr>
           <w:p>
             <w:r>
-              <w:t>0</w:t>
+              <w:t>32</w:t>
             </w:r>
           </w:p>
         </w:tc>
@@ -355,7 +381,7 @@
           </w:tcPr>
           <w:p>
             <w:r>
-              <w:t>1236.18</w:t>
+              <w:t>1212.38</w:t>
             </w:r>
           </w:p>
         </w:tc>
@@ -365,7 +391,7 @@
           </w:tcPr>
           <w:p>
             <w:r>
-              <w:t>366.63</w:t>
+              <w:t>414.23</w:t>
             </w:r>
           </w:p>
         </w:tc>
@@ -375,7 +401,7 @@
           </w:tcPr>
           <w:p>
             <w:r>
-              <w:t>27.18</w:t>
+              <w:t>35.38</w:t>
             </w:r>
           </w:p>
         </w:tc>
@@ -385,7 +411,7 @@
           </w:tcPr>
           <w:p>
             <w:r>
-              <w:t>35.8444</w:t>
+              <w:t>0.4434</w:t>
             </w:r>
           </w:p>
         </w:tc>
@@ -395,7 +421,7 @@
           </w:tcPr>
           <w:p>
             <w:r>
-              <w:t>0.0</w:t>
+              <w:t>0.5055</w:t>
             </w:r>
           </w:p>
         </w:tc>
@@ -405,7 +431,7 @@
           </w:tcPr>
           <w:p>
             <w:r>
-              <w:t>Odchýlka</w:t>
+              <w:t>Súlad</w:t>
             </w:r>
           </w:p>
         </w:tc>
@@ -549,7 +575,7 @@
           </w:tcPr>
           <w:p>
             <w:r>
-              <w:t>0</w:t>
+              <w:t>16</w:t>
             </w:r>
           </w:p>
         </w:tc>
@@ -559,7 +585,7 @@
           </w:tcPr>
           <w:p>
             <w:r>
-              <w:t>1514.73</w:t>
+              <w:t>1500.15</w:t>
             </w:r>
           </w:p>
         </w:tc>
@@ -569,7 +595,7 @@
           </w:tcPr>
           <w:p>
             <w:r>
-              <w:t>128.55</w:t>
+              <w:t>157.71</w:t>
             </w:r>
           </w:p>
         </w:tc>
@@ -579,7 +605,7 @@
           </w:tcPr>
           <w:p>
             <w:r>
-              <w:t>2.73</w:t>
+              <w:t>4.15</w:t>
             </w:r>
           </w:p>
         </w:tc>
@@ -589,7 +615,7 @@
           </w:tcPr>
           <w:p>
             <w:r>
-              <w:t>2.9636</w:t>
+              <w:t>37.5643</w:t>
             </w:r>
           </w:p>
         </w:tc>
@@ -599,7 +625,7 @@
           </w:tcPr>
           <w:p>
             <w:r>
-              <w:t>0.0852</w:t>
+              <w:t>0.0</w:t>
             </w:r>
           </w:p>
         </w:tc>
@@ -609,7 +635,7 @@
           </w:tcPr>
           <w:p>
             <w:r>
-              <w:t>Súlad</w:t>
+              <w:t>Odchýlka</w:t>
             </w:r>
           </w:p>
         </w:tc>
@@ -1045,7 +1071,7 @@
           </w:tcPr>
           <w:p>
             <w:r>
-              <w:t>1.0068</w:t>
+              <w:t>1.2919</w:t>
             </w:r>
           </w:p>
         </w:tc>
@@ -1055,7 +1081,7 @@
           </w:tcPr>
           <w:p>
             <w:r>
-              <w:t>0.3157</w:t>
+              <w:t>0.5242</w:t>
             </w:r>
           </w:p>
         </w:tc>
@@ -1065,7 +1091,7 @@
           </w:tcPr>
           <w:p>
             <w:r>
-              <w:t>Nevýznamné</w:t>
+              <w:t>nevýznamné</w:t>
             </w:r>
           </w:p>
         </w:tc>
@@ -1107,7 +1133,7 @@
           </w:tcPr>
           <w:p>
             <w:r>
-              <w:t>Nevýznamné</w:t>
+              <w:t>nevýznamné</w:t>
             </w:r>
           </w:p>
         </w:tc>
@@ -1129,7 +1155,7 @@
           </w:tcPr>
           <w:p>
             <w:r>
-              <w:t>2.7831</w:t>
+              <w:t>3.1677</w:t>
             </w:r>
           </w:p>
         </w:tc>
@@ -1139,7 +1165,7 @@
           </w:tcPr>
           <w:p>
             <w:r>
-              <w:t>0.0953</w:t>
+              <w:t>0.2052</w:t>
             </w:r>
           </w:p>
         </w:tc>
@@ -1149,7 +1175,7 @@
           </w:tcPr>
           <w:p>
             <w:r>
-              <w:t>Nevýznamné</w:t>
+              <w:t>nevýznamné</w:t>
             </w:r>
           </w:p>
         </w:tc>

</xml_diff>